<commit_message>
PED - Énoncé et seed
</commit_message>
<xml_diff>
--- a/S06_Lab_Instructions.docx
+++ b/S06_Lab_Instructions.docx
@@ -1,6 +1,6 @@
 
 <file path=word/document.xml><?xml version="1.0" encoding="utf-8"?>
-<w:document xmlns:wpc="http://schemas.microsoft.com/office/word/2010/wordprocessingCanvas" xmlns:cx="http://schemas.microsoft.com/office/drawing/2014/chartex" xmlns:cx1="http://schemas.microsoft.com/office/drawing/2015/9/8/chartex" xmlns:cx2="http://schemas.microsoft.com/office/drawing/2015/10/21/chartex" xmlns:cx3="http://schemas.microsoft.com/office/drawing/2016/5/9/chartex" xmlns:cx4="http://schemas.microsoft.com/office/drawing/2016/5/10/chartex" xmlns:cx5="http://schemas.microsoft.com/office/drawing/2016/5/11/chartex" xmlns:cx6="http://schemas.microsoft.com/office/drawing/2016/5/12/chartex" xmlns:cx7="http://schemas.microsoft.com/office/drawing/2016/5/13/chartex" xmlns:cx8="http://schemas.microsoft.com/office/drawing/2016/5/14/chartex" xmlns:mc="http://schemas.openxmlformats.org/markup-compatibility/2006" xmlns:aink="http://schemas.microsoft.com/office/drawing/2016/ink" xmlns:am3d="http://schemas.microsoft.com/office/drawing/2017/model3d" xmlns:o="urn:schemas-microsoft-com:office:office" xmlns:r="http://schemas.openxmlformats.org/officeDocument/2006/relationships" xmlns:m="http://schemas.openxmlformats.org/officeDocument/2006/math" xmlns:v="urn:schemas-microsoft-com:vml" xmlns:wp14="http://schemas.microsoft.com/office/word/2010/wordprocessingDrawing" xmlns:wp="http://schemas.openxmlformats.org/drawingml/2006/wordprocessingDrawing" xmlns:w10="urn:schemas-microsoft-com:office:word" xmlns:w="http://schemas.openxmlformats.org/wordprocessingml/2006/main" xmlns:w14="http://schemas.microsoft.com/office/word/2010/wordml" xmlns:w15="http://schemas.microsoft.com/office/word/2012/wordml" xmlns:w16cex="http://schemas.microsoft.com/office/word/2018/wordml/cex" xmlns:w16cid="http://schemas.microsoft.com/office/word/2016/wordml/cid" xmlns:w16="http://schemas.microsoft.com/office/word/2018/wordml" xmlns:w16se="http://schemas.microsoft.com/office/word/2015/wordml/symex" xmlns:wpg="http://schemas.microsoft.com/office/word/2010/wordprocessingGroup" xmlns:wpi="http://schemas.microsoft.com/office/word/2010/wordprocessingInk" xmlns:wne="http://schemas.microsoft.com/office/word/2006/wordml" xmlns:wps="http://schemas.microsoft.com/office/word/2010/wordprocessingShape" mc:Ignorable="w14 w15 w16se w16cid w16 w16cex wp14">
+<w:document xmlns:wpc="http://schemas.microsoft.com/office/word/2010/wordprocessingCanvas" xmlns:cx="http://schemas.microsoft.com/office/drawing/2014/chartex" xmlns:cx1="http://schemas.microsoft.com/office/drawing/2015/9/8/chartex" xmlns:cx2="http://schemas.microsoft.com/office/drawing/2015/10/21/chartex" xmlns:cx3="http://schemas.microsoft.com/office/drawing/2016/5/9/chartex" xmlns:cx4="http://schemas.microsoft.com/office/drawing/2016/5/10/chartex" xmlns:cx5="http://schemas.microsoft.com/office/drawing/2016/5/11/chartex" xmlns:cx6="http://schemas.microsoft.com/office/drawing/2016/5/12/chartex" xmlns:cx7="http://schemas.microsoft.com/office/drawing/2016/5/13/chartex" xmlns:cx8="http://schemas.microsoft.com/office/drawing/2016/5/14/chartex" xmlns:mc="http://schemas.openxmlformats.org/markup-compatibility/2006" xmlns:aink="http://schemas.microsoft.com/office/drawing/2016/ink" xmlns:am3d="http://schemas.microsoft.com/office/drawing/2017/model3d" xmlns:o="urn:schemas-microsoft-com:office:office" xmlns:r="http://schemas.openxmlformats.org/officeDocument/2006/relationships" xmlns:m="http://schemas.openxmlformats.org/officeDocument/2006/math" xmlns:v="urn:schemas-microsoft-com:vml" xmlns:wp14="http://schemas.microsoft.com/office/word/2010/wordprocessingDrawing" xmlns:wp="http://schemas.openxmlformats.org/drawingml/2006/wordprocessingDrawing" xmlns:w10="urn:schemas-microsoft-com:office:word" xmlns:w="http://schemas.openxmlformats.org/wordprocessingml/2006/main" xmlns:w14="http://schemas.microsoft.com/office/word/2010/wordml" xmlns:w15="http://schemas.microsoft.com/office/word/2012/wordml" xmlns:w16cex="http://schemas.microsoft.com/office/word/2018/wordml/cex" xmlns:w16cid="http://schemas.microsoft.com/office/word/2016/wordml/cid" xmlns:w16="http://schemas.microsoft.com/office/word/2018/wordml" xmlns:w16sdtdh="http://schemas.microsoft.com/office/word/2020/wordml/sdtdatahash" xmlns:w16se="http://schemas.microsoft.com/office/word/2015/wordml/symex" xmlns:wpg="http://schemas.microsoft.com/office/word/2010/wordprocessingGroup" xmlns:wpi="http://schemas.microsoft.com/office/word/2010/wordprocessingInk" xmlns:wne="http://schemas.microsoft.com/office/word/2006/wordml" xmlns:wps="http://schemas.microsoft.com/office/word/2010/wordprocessingShape" mc:Ignorable="w14 w15 w16se w16cid w16 w16cex w16sdtdh wp14">
   <w:background w:color="F2F2F2" w:themeColor="background1" w:themeShade="F2"/>
   <w:body>
     <w:p>
@@ -272,6 +272,80 @@
         <w:pStyle w:val="Titre1"/>
       </w:pPr>
       <w:r>
+        <w:t>Génération des données des Zombies</w:t>
+      </w:r>
+    </w:p>
+    <w:p>
+      <w:pPr>
+        <w:pStyle w:val="Titre2"/>
+      </w:pPr>
+      <w:r>
+        <w:t>Ajouter un data seed pour les zombies</w:t>
+      </w:r>
+    </w:p>
+    <w:p>
+      <w:pPr>
+        <w:pStyle w:val="Paragraphedeliste"/>
+        <w:numPr>
+          <w:ilvl w:val="0"/>
+          <w:numId w:val="18"/>
+        </w:numPr>
+        <w:spacing w:before="0" w:after="160" w:line="259" w:lineRule="auto"/>
+      </w:pPr>
+      <w:r>
+        <w:t>Créer la classe nécessaire (ModelBuilderExtensions) et la méthode</w:t>
+      </w:r>
+    </w:p>
+    <w:p>
+      <w:pPr>
+        <w:pStyle w:val="Paragraphedeliste"/>
+        <w:numPr>
+          <w:ilvl w:val="1"/>
+          <w:numId w:val="18"/>
+        </w:numPr>
+        <w:spacing w:before="0" w:after="160" w:line="259" w:lineRule="auto"/>
+      </w:pPr>
+      <w:r>
+        <w:t>Les données sont dans un fichier dans le répertoire des fichiers complémentaires</w:t>
+      </w:r>
+    </w:p>
+    <w:p>
+      <w:pPr>
+        <w:pStyle w:val="Paragraphedeliste"/>
+        <w:numPr>
+          <w:ilvl w:val="0"/>
+          <w:numId w:val="18"/>
+        </w:numPr>
+        <w:spacing w:before="0" w:after="160" w:line="259" w:lineRule="auto"/>
+      </w:pPr>
+      <w:r>
+        <w:t>Ajustez la classe de contexte</w:t>
+      </w:r>
+    </w:p>
+    <w:p>
+      <w:pPr>
+        <w:pStyle w:val="Paragraphedeliste"/>
+        <w:numPr>
+          <w:ilvl w:val="0"/>
+          <w:numId w:val="18"/>
+        </w:numPr>
+        <w:spacing w:before="0" w:after="160" w:line="259" w:lineRule="auto"/>
+      </w:pPr>
+      <w:r>
+        <w:t>Faîtes une nouvelle migration et mettez à jour la base de données</w:t>
+      </w:r>
+    </w:p>
+    <w:p>
+      <w:pPr>
+        <w:pStyle w:val="Paragraphedeliste"/>
+        <w:spacing w:before="0" w:after="160" w:line="259" w:lineRule="auto"/>
+      </w:pPr>
+    </w:p>
+    <w:p>
+      <w:pPr>
+        <w:pStyle w:val="Titre1"/>
+      </w:pPr>
+      <w:r>
         <w:t>View Zombie Index</w:t>
       </w:r>
     </w:p>
@@ -280,10 +354,7 @@
         <w:pStyle w:val="Titre2"/>
       </w:pPr>
       <w:r>
-        <w:t xml:space="preserve">Créer la partial view </w:t>
-      </w:r>
-      <w:r>
-        <w:t>ZombieCard</w:t>
+        <w:t>Créer la partial view ZombieCard</w:t>
       </w:r>
     </w:p>
     <w:p>
@@ -291,7 +362,7 @@
         <w:pStyle w:val="Paragraphedeliste"/>
         <w:numPr>
           <w:ilvl w:val="0"/>
-          <w:numId w:val="18"/>
+          <w:numId w:val="37"/>
         </w:numPr>
         <w:spacing w:before="0" w:after="160" w:line="259" w:lineRule="auto"/>
       </w:pPr>
@@ -310,7 +381,7 @@
         <w:pStyle w:val="Paragraphedeliste"/>
         <w:numPr>
           <w:ilvl w:val="0"/>
-          <w:numId w:val="18"/>
+          <w:numId w:val="37"/>
         </w:numPr>
         <w:spacing w:before="0" w:after="160" w:line="259" w:lineRule="auto"/>
       </w:pPr>
@@ -404,14 +475,10 @@
     </w:p>
     <w:p>
       <w:pPr>
-        <w:spacing w:before="0" w:after="160" w:line="259" w:lineRule="auto"/>
-      </w:pPr>
-    </w:p>
-    <w:p>
-      <w:pPr>
         <w:pStyle w:val="Titre1"/>
       </w:pPr>
       <w:r>
+        <w:lastRenderedPageBreak/>
         <w:t>View Type de Zombie Detail</w:t>
       </w:r>
     </w:p>
@@ -462,7 +529,6 @@
         <w:spacing w:before="0" w:after="160" w:line="259" w:lineRule="auto"/>
       </w:pPr>
       <w:r>
-        <w:lastRenderedPageBreak/>
         <w:t>Utilisez une Partial View pour la liste des Zombies</w:t>
       </w:r>
     </w:p>
@@ -505,7 +571,7 @@
 </file>
 
 <file path=word/endnotes.xml><?xml version="1.0" encoding="utf-8"?>
-<w:endnotes xmlns:wpc="http://schemas.microsoft.com/office/word/2010/wordprocessingCanvas" xmlns:cx="http://schemas.microsoft.com/office/drawing/2014/chartex" xmlns:cx1="http://schemas.microsoft.com/office/drawing/2015/9/8/chartex" xmlns:cx2="http://schemas.microsoft.com/office/drawing/2015/10/21/chartex" xmlns:cx3="http://schemas.microsoft.com/office/drawing/2016/5/9/chartex" xmlns:cx4="http://schemas.microsoft.com/office/drawing/2016/5/10/chartex" xmlns:cx5="http://schemas.microsoft.com/office/drawing/2016/5/11/chartex" xmlns:cx6="http://schemas.microsoft.com/office/drawing/2016/5/12/chartex" xmlns:cx7="http://schemas.microsoft.com/office/drawing/2016/5/13/chartex" xmlns:cx8="http://schemas.microsoft.com/office/drawing/2016/5/14/chartex" xmlns:mc="http://schemas.openxmlformats.org/markup-compatibility/2006" xmlns:aink="http://schemas.microsoft.com/office/drawing/2016/ink" xmlns:am3d="http://schemas.microsoft.com/office/drawing/2017/model3d" xmlns:o="urn:schemas-microsoft-com:office:office" xmlns:r="http://schemas.openxmlformats.org/officeDocument/2006/relationships" xmlns:m="http://schemas.openxmlformats.org/officeDocument/2006/math" xmlns:v="urn:schemas-microsoft-com:vml" xmlns:wp14="http://schemas.microsoft.com/office/word/2010/wordprocessingDrawing" xmlns:wp="http://schemas.openxmlformats.org/drawingml/2006/wordprocessingDrawing" xmlns:w10="urn:schemas-microsoft-com:office:word" xmlns:w="http://schemas.openxmlformats.org/wordprocessingml/2006/main" xmlns:w14="http://schemas.microsoft.com/office/word/2010/wordml" xmlns:w15="http://schemas.microsoft.com/office/word/2012/wordml" xmlns:w16cex="http://schemas.microsoft.com/office/word/2018/wordml/cex" xmlns:w16cid="http://schemas.microsoft.com/office/word/2016/wordml/cid" xmlns:w16="http://schemas.microsoft.com/office/word/2018/wordml" xmlns:w16se="http://schemas.microsoft.com/office/word/2015/wordml/symex" xmlns:wpg="http://schemas.microsoft.com/office/word/2010/wordprocessingGroup" xmlns:wpi="http://schemas.microsoft.com/office/word/2010/wordprocessingInk" xmlns:wne="http://schemas.microsoft.com/office/word/2006/wordml" xmlns:wps="http://schemas.microsoft.com/office/word/2010/wordprocessingShape" mc:Ignorable="w14 w15 w16se w16cid w16 w16cex wp14">
+<w:endnotes xmlns:wpc="http://schemas.microsoft.com/office/word/2010/wordprocessingCanvas" xmlns:cx="http://schemas.microsoft.com/office/drawing/2014/chartex" xmlns:cx1="http://schemas.microsoft.com/office/drawing/2015/9/8/chartex" xmlns:cx2="http://schemas.microsoft.com/office/drawing/2015/10/21/chartex" xmlns:cx3="http://schemas.microsoft.com/office/drawing/2016/5/9/chartex" xmlns:cx4="http://schemas.microsoft.com/office/drawing/2016/5/10/chartex" xmlns:cx5="http://schemas.microsoft.com/office/drawing/2016/5/11/chartex" xmlns:cx6="http://schemas.microsoft.com/office/drawing/2016/5/12/chartex" xmlns:cx7="http://schemas.microsoft.com/office/drawing/2016/5/13/chartex" xmlns:cx8="http://schemas.microsoft.com/office/drawing/2016/5/14/chartex" xmlns:mc="http://schemas.openxmlformats.org/markup-compatibility/2006" xmlns:aink="http://schemas.microsoft.com/office/drawing/2016/ink" xmlns:am3d="http://schemas.microsoft.com/office/drawing/2017/model3d" xmlns:o="urn:schemas-microsoft-com:office:office" xmlns:r="http://schemas.openxmlformats.org/officeDocument/2006/relationships" xmlns:m="http://schemas.openxmlformats.org/officeDocument/2006/math" xmlns:v="urn:schemas-microsoft-com:vml" xmlns:wp14="http://schemas.microsoft.com/office/word/2010/wordprocessingDrawing" xmlns:wp="http://schemas.openxmlformats.org/drawingml/2006/wordprocessingDrawing" xmlns:w10="urn:schemas-microsoft-com:office:word" xmlns:w="http://schemas.openxmlformats.org/wordprocessingml/2006/main" xmlns:w14="http://schemas.microsoft.com/office/word/2010/wordml" xmlns:w15="http://schemas.microsoft.com/office/word/2012/wordml" xmlns:w16cex="http://schemas.microsoft.com/office/word/2018/wordml/cex" xmlns:w16cid="http://schemas.microsoft.com/office/word/2016/wordml/cid" xmlns:w16="http://schemas.microsoft.com/office/word/2018/wordml" xmlns:w16sdtdh="http://schemas.microsoft.com/office/word/2020/wordml/sdtdatahash" xmlns:w16se="http://schemas.microsoft.com/office/word/2015/wordml/symex" xmlns:wpg="http://schemas.microsoft.com/office/word/2010/wordprocessingGroup" xmlns:wpi="http://schemas.microsoft.com/office/word/2010/wordprocessingInk" xmlns:wne="http://schemas.microsoft.com/office/word/2006/wordml" xmlns:wps="http://schemas.microsoft.com/office/word/2010/wordprocessingShape" mc:Ignorable="w14 w15 w16se w16cid w16 w16cex w16sdtdh wp14">
   <w:endnote w:type="separator" w:id="-1">
     <w:p>
       <w:r>
@@ -524,7 +590,7 @@
 </file>
 
 <file path=word/footer1.xml><?xml version="1.0" encoding="utf-8"?>
-<w:ftr xmlns:wpc="http://schemas.microsoft.com/office/word/2010/wordprocessingCanvas" xmlns:cx="http://schemas.microsoft.com/office/drawing/2014/chartex" xmlns:cx1="http://schemas.microsoft.com/office/drawing/2015/9/8/chartex" xmlns:cx2="http://schemas.microsoft.com/office/drawing/2015/10/21/chartex" xmlns:cx3="http://schemas.microsoft.com/office/drawing/2016/5/9/chartex" xmlns:cx4="http://schemas.microsoft.com/office/drawing/2016/5/10/chartex" xmlns:cx5="http://schemas.microsoft.com/office/drawing/2016/5/11/chartex" xmlns:cx6="http://schemas.microsoft.com/office/drawing/2016/5/12/chartex" xmlns:cx7="http://schemas.microsoft.com/office/drawing/2016/5/13/chartex" xmlns:cx8="http://schemas.microsoft.com/office/drawing/2016/5/14/chartex" xmlns:mc="http://schemas.openxmlformats.org/markup-compatibility/2006" xmlns:aink="http://schemas.microsoft.com/office/drawing/2016/ink" xmlns:am3d="http://schemas.microsoft.com/office/drawing/2017/model3d" xmlns:o="urn:schemas-microsoft-com:office:office" xmlns:r="http://schemas.openxmlformats.org/officeDocument/2006/relationships" xmlns:m="http://schemas.openxmlformats.org/officeDocument/2006/math" xmlns:v="urn:schemas-microsoft-com:vml" xmlns:wp14="http://schemas.microsoft.com/office/word/2010/wordprocessingDrawing" xmlns:wp="http://schemas.openxmlformats.org/drawingml/2006/wordprocessingDrawing" xmlns:w10="urn:schemas-microsoft-com:office:word" xmlns:w="http://schemas.openxmlformats.org/wordprocessingml/2006/main" xmlns:w14="http://schemas.microsoft.com/office/word/2010/wordml" xmlns:w15="http://schemas.microsoft.com/office/word/2012/wordml" xmlns:w16cex="http://schemas.microsoft.com/office/word/2018/wordml/cex" xmlns:w16cid="http://schemas.microsoft.com/office/word/2016/wordml/cid" xmlns:w16="http://schemas.microsoft.com/office/word/2018/wordml" xmlns:w16se="http://schemas.microsoft.com/office/word/2015/wordml/symex" xmlns:wpg="http://schemas.microsoft.com/office/word/2010/wordprocessingGroup" xmlns:wpi="http://schemas.microsoft.com/office/word/2010/wordprocessingInk" xmlns:wne="http://schemas.microsoft.com/office/word/2006/wordml" xmlns:wps="http://schemas.microsoft.com/office/word/2010/wordprocessingShape" mc:Ignorable="w14 w15 w16se w16cid w16 w16cex wp14">
+<w:ftr xmlns:wpc="http://schemas.microsoft.com/office/word/2010/wordprocessingCanvas" xmlns:cx="http://schemas.microsoft.com/office/drawing/2014/chartex" xmlns:cx1="http://schemas.microsoft.com/office/drawing/2015/9/8/chartex" xmlns:cx2="http://schemas.microsoft.com/office/drawing/2015/10/21/chartex" xmlns:cx3="http://schemas.microsoft.com/office/drawing/2016/5/9/chartex" xmlns:cx4="http://schemas.microsoft.com/office/drawing/2016/5/10/chartex" xmlns:cx5="http://schemas.microsoft.com/office/drawing/2016/5/11/chartex" xmlns:cx6="http://schemas.microsoft.com/office/drawing/2016/5/12/chartex" xmlns:cx7="http://schemas.microsoft.com/office/drawing/2016/5/13/chartex" xmlns:cx8="http://schemas.microsoft.com/office/drawing/2016/5/14/chartex" xmlns:mc="http://schemas.openxmlformats.org/markup-compatibility/2006" xmlns:aink="http://schemas.microsoft.com/office/drawing/2016/ink" xmlns:am3d="http://schemas.microsoft.com/office/drawing/2017/model3d" xmlns:o="urn:schemas-microsoft-com:office:office" xmlns:r="http://schemas.openxmlformats.org/officeDocument/2006/relationships" xmlns:m="http://schemas.openxmlformats.org/officeDocument/2006/math" xmlns:v="urn:schemas-microsoft-com:vml" xmlns:wp14="http://schemas.microsoft.com/office/word/2010/wordprocessingDrawing" xmlns:wp="http://schemas.openxmlformats.org/drawingml/2006/wordprocessingDrawing" xmlns:w10="urn:schemas-microsoft-com:office:word" xmlns:w="http://schemas.openxmlformats.org/wordprocessingml/2006/main" xmlns:w14="http://schemas.microsoft.com/office/word/2010/wordml" xmlns:w15="http://schemas.microsoft.com/office/word/2012/wordml" xmlns:w16cex="http://schemas.microsoft.com/office/word/2018/wordml/cex" xmlns:w16cid="http://schemas.microsoft.com/office/word/2016/wordml/cid" xmlns:w16="http://schemas.microsoft.com/office/word/2018/wordml" xmlns:w16sdtdh="http://schemas.microsoft.com/office/word/2020/wordml/sdtdatahash" xmlns:w16se="http://schemas.microsoft.com/office/word/2015/wordml/symex" xmlns:wpg="http://schemas.microsoft.com/office/word/2010/wordprocessingGroup" xmlns:wpi="http://schemas.microsoft.com/office/word/2010/wordprocessingInk" xmlns:wne="http://schemas.microsoft.com/office/word/2006/wordml" xmlns:wps="http://schemas.microsoft.com/office/word/2010/wordprocessingShape" mc:Ignorable="w14 w15 w16se w16cid w16 w16cex w16sdtdh wp14">
   <w:p>
     <w:pPr>
       <w:pStyle w:val="Pieddepage"/>
@@ -574,7 +640,7 @@
 </file>
 
 <file path=word/footnotes.xml><?xml version="1.0" encoding="utf-8"?>
-<w:footnotes xmlns:wpc="http://schemas.microsoft.com/office/word/2010/wordprocessingCanvas" xmlns:cx="http://schemas.microsoft.com/office/drawing/2014/chartex" xmlns:cx1="http://schemas.microsoft.com/office/drawing/2015/9/8/chartex" xmlns:cx2="http://schemas.microsoft.com/office/drawing/2015/10/21/chartex" xmlns:cx3="http://schemas.microsoft.com/office/drawing/2016/5/9/chartex" xmlns:cx4="http://schemas.microsoft.com/office/drawing/2016/5/10/chartex" xmlns:cx5="http://schemas.microsoft.com/office/drawing/2016/5/11/chartex" xmlns:cx6="http://schemas.microsoft.com/office/drawing/2016/5/12/chartex" xmlns:cx7="http://schemas.microsoft.com/office/drawing/2016/5/13/chartex" xmlns:cx8="http://schemas.microsoft.com/office/drawing/2016/5/14/chartex" xmlns:mc="http://schemas.openxmlformats.org/markup-compatibility/2006" xmlns:aink="http://schemas.microsoft.com/office/drawing/2016/ink" xmlns:am3d="http://schemas.microsoft.com/office/drawing/2017/model3d" xmlns:o="urn:schemas-microsoft-com:office:office" xmlns:r="http://schemas.openxmlformats.org/officeDocument/2006/relationships" xmlns:m="http://schemas.openxmlformats.org/officeDocument/2006/math" xmlns:v="urn:schemas-microsoft-com:vml" xmlns:wp14="http://schemas.microsoft.com/office/word/2010/wordprocessingDrawing" xmlns:wp="http://schemas.openxmlformats.org/drawingml/2006/wordprocessingDrawing" xmlns:w10="urn:schemas-microsoft-com:office:word" xmlns:w="http://schemas.openxmlformats.org/wordprocessingml/2006/main" xmlns:w14="http://schemas.microsoft.com/office/word/2010/wordml" xmlns:w15="http://schemas.microsoft.com/office/word/2012/wordml" xmlns:w16cex="http://schemas.microsoft.com/office/word/2018/wordml/cex" xmlns:w16cid="http://schemas.microsoft.com/office/word/2016/wordml/cid" xmlns:w16="http://schemas.microsoft.com/office/word/2018/wordml" xmlns:w16se="http://schemas.microsoft.com/office/word/2015/wordml/symex" xmlns:wpg="http://schemas.microsoft.com/office/word/2010/wordprocessingGroup" xmlns:wpi="http://schemas.microsoft.com/office/word/2010/wordprocessingInk" xmlns:wne="http://schemas.microsoft.com/office/word/2006/wordml" xmlns:wps="http://schemas.microsoft.com/office/word/2010/wordprocessingShape" mc:Ignorable="w14 w15 w16se w16cid w16 w16cex wp14">
+<w:footnotes xmlns:wpc="http://schemas.microsoft.com/office/word/2010/wordprocessingCanvas" xmlns:cx="http://schemas.microsoft.com/office/drawing/2014/chartex" xmlns:cx1="http://schemas.microsoft.com/office/drawing/2015/9/8/chartex" xmlns:cx2="http://schemas.microsoft.com/office/drawing/2015/10/21/chartex" xmlns:cx3="http://schemas.microsoft.com/office/drawing/2016/5/9/chartex" xmlns:cx4="http://schemas.microsoft.com/office/drawing/2016/5/10/chartex" xmlns:cx5="http://schemas.microsoft.com/office/drawing/2016/5/11/chartex" xmlns:cx6="http://schemas.microsoft.com/office/drawing/2016/5/12/chartex" xmlns:cx7="http://schemas.microsoft.com/office/drawing/2016/5/13/chartex" xmlns:cx8="http://schemas.microsoft.com/office/drawing/2016/5/14/chartex" xmlns:mc="http://schemas.openxmlformats.org/markup-compatibility/2006" xmlns:aink="http://schemas.microsoft.com/office/drawing/2016/ink" xmlns:am3d="http://schemas.microsoft.com/office/drawing/2017/model3d" xmlns:o="urn:schemas-microsoft-com:office:office" xmlns:r="http://schemas.openxmlformats.org/officeDocument/2006/relationships" xmlns:m="http://schemas.openxmlformats.org/officeDocument/2006/math" xmlns:v="urn:schemas-microsoft-com:vml" xmlns:wp14="http://schemas.microsoft.com/office/word/2010/wordprocessingDrawing" xmlns:wp="http://schemas.openxmlformats.org/drawingml/2006/wordprocessingDrawing" xmlns:w10="urn:schemas-microsoft-com:office:word" xmlns:w="http://schemas.openxmlformats.org/wordprocessingml/2006/main" xmlns:w14="http://schemas.microsoft.com/office/word/2010/wordml" xmlns:w15="http://schemas.microsoft.com/office/word/2012/wordml" xmlns:w16cex="http://schemas.microsoft.com/office/word/2018/wordml/cex" xmlns:w16cid="http://schemas.microsoft.com/office/word/2016/wordml/cid" xmlns:w16="http://schemas.microsoft.com/office/word/2018/wordml" xmlns:w16sdtdh="http://schemas.microsoft.com/office/word/2020/wordml/sdtdatahash" xmlns:w16se="http://schemas.microsoft.com/office/word/2015/wordml/symex" xmlns:wpg="http://schemas.microsoft.com/office/word/2010/wordprocessingGroup" xmlns:wpi="http://schemas.microsoft.com/office/word/2010/wordprocessingInk" xmlns:wne="http://schemas.microsoft.com/office/word/2006/wordml" xmlns:wps="http://schemas.microsoft.com/office/word/2010/wordprocessingShape" mc:Ignorable="w14 w15 w16se w16cid w16 w16cex w16sdtdh wp14">
   <w:footnote w:type="separator" w:id="-1">
     <w:p>
       <w:r>
@@ -593,7 +659,7 @@
 </file>
 
 <file path=word/header1.xml><?xml version="1.0" encoding="utf-8"?>
-<w:hdr xmlns:wpc="http://schemas.microsoft.com/office/word/2010/wordprocessingCanvas" xmlns:cx="http://schemas.microsoft.com/office/drawing/2014/chartex" xmlns:cx1="http://schemas.microsoft.com/office/drawing/2015/9/8/chartex" xmlns:cx2="http://schemas.microsoft.com/office/drawing/2015/10/21/chartex" xmlns:cx3="http://schemas.microsoft.com/office/drawing/2016/5/9/chartex" xmlns:cx4="http://schemas.microsoft.com/office/drawing/2016/5/10/chartex" xmlns:cx5="http://schemas.microsoft.com/office/drawing/2016/5/11/chartex" xmlns:cx6="http://schemas.microsoft.com/office/drawing/2016/5/12/chartex" xmlns:cx7="http://schemas.microsoft.com/office/drawing/2016/5/13/chartex" xmlns:cx8="http://schemas.microsoft.com/office/drawing/2016/5/14/chartex" xmlns:mc="http://schemas.openxmlformats.org/markup-compatibility/2006" xmlns:aink="http://schemas.microsoft.com/office/drawing/2016/ink" xmlns:am3d="http://schemas.microsoft.com/office/drawing/2017/model3d" xmlns:o="urn:schemas-microsoft-com:office:office" xmlns:r="http://schemas.openxmlformats.org/officeDocument/2006/relationships" xmlns:m="http://schemas.openxmlformats.org/officeDocument/2006/math" xmlns:v="urn:schemas-microsoft-com:vml" xmlns:wp14="http://schemas.microsoft.com/office/word/2010/wordprocessingDrawing" xmlns:wp="http://schemas.openxmlformats.org/drawingml/2006/wordprocessingDrawing" xmlns:w10="urn:schemas-microsoft-com:office:word" xmlns:w="http://schemas.openxmlformats.org/wordprocessingml/2006/main" xmlns:w14="http://schemas.microsoft.com/office/word/2010/wordml" xmlns:w15="http://schemas.microsoft.com/office/word/2012/wordml" xmlns:w16cex="http://schemas.microsoft.com/office/word/2018/wordml/cex" xmlns:w16cid="http://schemas.microsoft.com/office/word/2016/wordml/cid" xmlns:w16="http://schemas.microsoft.com/office/word/2018/wordml" xmlns:w16se="http://schemas.microsoft.com/office/word/2015/wordml/symex" xmlns:wpg="http://schemas.microsoft.com/office/word/2010/wordprocessingGroup" xmlns:wpi="http://schemas.microsoft.com/office/word/2010/wordprocessingInk" xmlns:wne="http://schemas.microsoft.com/office/word/2006/wordml" xmlns:wps="http://schemas.microsoft.com/office/word/2010/wordprocessingShape" mc:Ignorable="w14 w15 w16se w16cid w16 w16cex wp14">
+<w:hdr xmlns:wpc="http://schemas.microsoft.com/office/word/2010/wordprocessingCanvas" xmlns:cx="http://schemas.microsoft.com/office/drawing/2014/chartex" xmlns:cx1="http://schemas.microsoft.com/office/drawing/2015/9/8/chartex" xmlns:cx2="http://schemas.microsoft.com/office/drawing/2015/10/21/chartex" xmlns:cx3="http://schemas.microsoft.com/office/drawing/2016/5/9/chartex" xmlns:cx4="http://schemas.microsoft.com/office/drawing/2016/5/10/chartex" xmlns:cx5="http://schemas.microsoft.com/office/drawing/2016/5/11/chartex" xmlns:cx6="http://schemas.microsoft.com/office/drawing/2016/5/12/chartex" xmlns:cx7="http://schemas.microsoft.com/office/drawing/2016/5/13/chartex" xmlns:cx8="http://schemas.microsoft.com/office/drawing/2016/5/14/chartex" xmlns:mc="http://schemas.openxmlformats.org/markup-compatibility/2006" xmlns:aink="http://schemas.microsoft.com/office/drawing/2016/ink" xmlns:am3d="http://schemas.microsoft.com/office/drawing/2017/model3d" xmlns:o="urn:schemas-microsoft-com:office:office" xmlns:r="http://schemas.openxmlformats.org/officeDocument/2006/relationships" xmlns:m="http://schemas.openxmlformats.org/officeDocument/2006/math" xmlns:v="urn:schemas-microsoft-com:vml" xmlns:wp14="http://schemas.microsoft.com/office/word/2010/wordprocessingDrawing" xmlns:wp="http://schemas.openxmlformats.org/drawingml/2006/wordprocessingDrawing" xmlns:w10="urn:schemas-microsoft-com:office:word" xmlns:w="http://schemas.openxmlformats.org/wordprocessingml/2006/main" xmlns:w14="http://schemas.microsoft.com/office/word/2010/wordml" xmlns:w15="http://schemas.microsoft.com/office/word/2012/wordml" xmlns:w16cex="http://schemas.microsoft.com/office/word/2018/wordml/cex" xmlns:w16cid="http://schemas.microsoft.com/office/word/2016/wordml/cid" xmlns:w16="http://schemas.microsoft.com/office/word/2018/wordml" xmlns:w16sdtdh="http://schemas.microsoft.com/office/word/2020/wordml/sdtdatahash" xmlns:w16se="http://schemas.microsoft.com/office/word/2015/wordml/symex" xmlns:wpg="http://schemas.microsoft.com/office/word/2010/wordprocessingGroup" xmlns:wpi="http://schemas.microsoft.com/office/word/2010/wordprocessingInk" xmlns:wne="http://schemas.microsoft.com/office/word/2006/wordml" xmlns:wps="http://schemas.microsoft.com/office/word/2010/wordprocessingShape" mc:Ignorable="w14 w15 w16se w16cid w16 w16cex w16sdtdh wp14">
   <w:p>
     <w:pPr>
       <w:pStyle w:val="En-tte"/>
@@ -641,7 +707,7 @@
 </file>
 
 <file path=word/numbering.xml><?xml version="1.0" encoding="utf-8"?>
-<w:numbering xmlns:wpc="http://schemas.microsoft.com/office/word/2010/wordprocessingCanvas" xmlns:cx="http://schemas.microsoft.com/office/drawing/2014/chartex" xmlns:cx1="http://schemas.microsoft.com/office/drawing/2015/9/8/chartex" xmlns:cx2="http://schemas.microsoft.com/office/drawing/2015/10/21/chartex" xmlns:cx3="http://schemas.microsoft.com/office/drawing/2016/5/9/chartex" xmlns:cx4="http://schemas.microsoft.com/office/drawing/2016/5/10/chartex" xmlns:cx5="http://schemas.microsoft.com/office/drawing/2016/5/11/chartex" xmlns:cx6="http://schemas.microsoft.com/office/drawing/2016/5/12/chartex" xmlns:cx7="http://schemas.microsoft.com/office/drawing/2016/5/13/chartex" xmlns:cx8="http://schemas.microsoft.com/office/drawing/2016/5/14/chartex" xmlns:mc="http://schemas.openxmlformats.org/markup-compatibility/2006" xmlns:aink="http://schemas.microsoft.com/office/drawing/2016/ink" xmlns:am3d="http://schemas.microsoft.com/office/drawing/2017/model3d" xmlns:o="urn:schemas-microsoft-com:office:office" xmlns:r="http://schemas.openxmlformats.org/officeDocument/2006/relationships" xmlns:m="http://schemas.openxmlformats.org/officeDocument/2006/math" xmlns:v="urn:schemas-microsoft-com:vml" xmlns:wp14="http://schemas.microsoft.com/office/word/2010/wordprocessingDrawing" xmlns:wp="http://schemas.openxmlformats.org/drawingml/2006/wordprocessingDrawing" xmlns:w10="urn:schemas-microsoft-com:office:word" xmlns:w="http://schemas.openxmlformats.org/wordprocessingml/2006/main" xmlns:w14="http://schemas.microsoft.com/office/word/2010/wordml" xmlns:w15="http://schemas.microsoft.com/office/word/2012/wordml" xmlns:w16cex="http://schemas.microsoft.com/office/word/2018/wordml/cex" xmlns:w16cid="http://schemas.microsoft.com/office/word/2016/wordml/cid" xmlns:w16="http://schemas.microsoft.com/office/word/2018/wordml" xmlns:w16se="http://schemas.microsoft.com/office/word/2015/wordml/symex" xmlns:wpg="http://schemas.microsoft.com/office/word/2010/wordprocessingGroup" xmlns:wpi="http://schemas.microsoft.com/office/word/2010/wordprocessingInk" xmlns:wne="http://schemas.microsoft.com/office/word/2006/wordml" xmlns:wps="http://schemas.microsoft.com/office/word/2010/wordprocessingShape" mc:Ignorable="w14 w15 w16se w16cid w16 w16cex wp14">
+<w:numbering xmlns:wpc="http://schemas.microsoft.com/office/word/2010/wordprocessingCanvas" xmlns:cx="http://schemas.microsoft.com/office/drawing/2014/chartex" xmlns:cx1="http://schemas.microsoft.com/office/drawing/2015/9/8/chartex" xmlns:cx2="http://schemas.microsoft.com/office/drawing/2015/10/21/chartex" xmlns:cx3="http://schemas.microsoft.com/office/drawing/2016/5/9/chartex" xmlns:cx4="http://schemas.microsoft.com/office/drawing/2016/5/10/chartex" xmlns:cx5="http://schemas.microsoft.com/office/drawing/2016/5/11/chartex" xmlns:cx6="http://schemas.microsoft.com/office/drawing/2016/5/12/chartex" xmlns:cx7="http://schemas.microsoft.com/office/drawing/2016/5/13/chartex" xmlns:cx8="http://schemas.microsoft.com/office/drawing/2016/5/14/chartex" xmlns:mc="http://schemas.openxmlformats.org/markup-compatibility/2006" xmlns:aink="http://schemas.microsoft.com/office/drawing/2016/ink" xmlns:am3d="http://schemas.microsoft.com/office/drawing/2017/model3d" xmlns:o="urn:schemas-microsoft-com:office:office" xmlns:r="http://schemas.openxmlformats.org/officeDocument/2006/relationships" xmlns:m="http://schemas.openxmlformats.org/officeDocument/2006/math" xmlns:v="urn:schemas-microsoft-com:vml" xmlns:wp14="http://schemas.microsoft.com/office/word/2010/wordprocessingDrawing" xmlns:wp="http://schemas.openxmlformats.org/drawingml/2006/wordprocessingDrawing" xmlns:w10="urn:schemas-microsoft-com:office:word" xmlns:w="http://schemas.openxmlformats.org/wordprocessingml/2006/main" xmlns:w14="http://schemas.microsoft.com/office/word/2010/wordml" xmlns:w15="http://schemas.microsoft.com/office/word/2012/wordml" xmlns:w16cex="http://schemas.microsoft.com/office/word/2018/wordml/cex" xmlns:w16cid="http://schemas.microsoft.com/office/word/2016/wordml/cid" xmlns:w16="http://schemas.microsoft.com/office/word/2018/wordml" xmlns:w16sdtdh="http://schemas.microsoft.com/office/word/2020/wordml/sdtdatahash" xmlns:w16se="http://schemas.microsoft.com/office/word/2015/wordml/symex" xmlns:wpg="http://schemas.microsoft.com/office/word/2010/wordprocessingGroup" xmlns:wpi="http://schemas.microsoft.com/office/word/2010/wordprocessingInk" xmlns:wne="http://schemas.microsoft.com/office/word/2006/wordml" xmlns:wps="http://schemas.microsoft.com/office/word/2010/wordprocessingShape" mc:Ignorable="w14 w15 w16se w16cid w16 w16cex w16sdtdh wp14">
   <w:abstractNum w:abstractNumId="0" w15:restartNumberingAfterBreak="0">
     <w:nsid w:val="005C7D1D"/>
     <w:multiLevelType w:val="hybridMultilevel"/>
@@ -996,6 +1062,95 @@
     </w:lvl>
   </w:abstractNum>
   <w:abstractNum w:abstractNumId="4" w15:restartNumberingAfterBreak="0">
+    <w:nsid w:val="1C57655C"/>
+    <w:multiLevelType w:val="hybridMultilevel"/>
+    <w:tmpl w:val="E96C5CFE"/>
+    <w:lvl w:ilvl="0" w:tplc="1009000F">
+      <w:start w:val="1"/>
+      <w:numFmt w:val="decimal"/>
+      <w:lvlText w:val="%1."/>
+      <w:lvlJc w:val="left"/>
+      <w:pPr>
+        <w:ind w:left="720" w:hanging="360"/>
+      </w:pPr>
+    </w:lvl>
+    <w:lvl w:ilvl="1" w:tplc="10090001">
+      <w:start w:val="1"/>
+      <w:numFmt w:val="bullet"/>
+      <w:lvlText w:val=""/>
+      <w:lvlJc w:val="left"/>
+      <w:pPr>
+        <w:ind w:left="1440" w:hanging="360"/>
+      </w:pPr>
+      <w:rPr>
+        <w:rFonts w:ascii="Symbol" w:hAnsi="Symbol" w:hint="default"/>
+      </w:rPr>
+    </w:lvl>
+    <w:lvl w:ilvl="2" w:tplc="1009001B" w:tentative="1">
+      <w:start w:val="1"/>
+      <w:numFmt w:val="lowerRoman"/>
+      <w:lvlText w:val="%3."/>
+      <w:lvlJc w:val="right"/>
+      <w:pPr>
+        <w:ind w:left="2160" w:hanging="180"/>
+      </w:pPr>
+    </w:lvl>
+    <w:lvl w:ilvl="3" w:tplc="1009000F" w:tentative="1">
+      <w:start w:val="1"/>
+      <w:numFmt w:val="decimal"/>
+      <w:lvlText w:val="%4."/>
+      <w:lvlJc w:val="left"/>
+      <w:pPr>
+        <w:ind w:left="2880" w:hanging="360"/>
+      </w:pPr>
+    </w:lvl>
+    <w:lvl w:ilvl="4" w:tplc="10090019" w:tentative="1">
+      <w:start w:val="1"/>
+      <w:numFmt w:val="lowerLetter"/>
+      <w:lvlText w:val="%5."/>
+      <w:lvlJc w:val="left"/>
+      <w:pPr>
+        <w:ind w:left="3600" w:hanging="360"/>
+      </w:pPr>
+    </w:lvl>
+    <w:lvl w:ilvl="5" w:tplc="1009001B" w:tentative="1">
+      <w:start w:val="1"/>
+      <w:numFmt w:val="lowerRoman"/>
+      <w:lvlText w:val="%6."/>
+      <w:lvlJc w:val="right"/>
+      <w:pPr>
+        <w:ind w:left="4320" w:hanging="180"/>
+      </w:pPr>
+    </w:lvl>
+    <w:lvl w:ilvl="6" w:tplc="1009000F" w:tentative="1">
+      <w:start w:val="1"/>
+      <w:numFmt w:val="decimal"/>
+      <w:lvlText w:val="%7."/>
+      <w:lvlJc w:val="left"/>
+      <w:pPr>
+        <w:ind w:left="5040" w:hanging="360"/>
+      </w:pPr>
+    </w:lvl>
+    <w:lvl w:ilvl="7" w:tplc="10090019" w:tentative="1">
+      <w:start w:val="1"/>
+      <w:numFmt w:val="lowerLetter"/>
+      <w:lvlText w:val="%8."/>
+      <w:lvlJc w:val="left"/>
+      <w:pPr>
+        <w:ind w:left="5760" w:hanging="360"/>
+      </w:pPr>
+    </w:lvl>
+    <w:lvl w:ilvl="8" w:tplc="1009001B" w:tentative="1">
+      <w:start w:val="1"/>
+      <w:numFmt w:val="lowerRoman"/>
+      <w:lvlText w:val="%9."/>
+      <w:lvlJc w:val="right"/>
+      <w:pPr>
+        <w:ind w:left="6480" w:hanging="180"/>
+      </w:pPr>
+    </w:lvl>
+  </w:abstractNum>
+  <w:abstractNum w:abstractNumId="5" w15:restartNumberingAfterBreak="0">
     <w:nsid w:val="1D284315"/>
     <w:multiLevelType w:val="hybridMultilevel"/>
     <w:tmpl w:val="0DA4C896"/>
@@ -1084,7 +1239,7 @@
       </w:pPr>
     </w:lvl>
   </w:abstractNum>
-  <w:abstractNum w:abstractNumId="5" w15:restartNumberingAfterBreak="0">
+  <w:abstractNum w:abstractNumId="6" w15:restartNumberingAfterBreak="0">
     <w:nsid w:val="1F397842"/>
     <w:multiLevelType w:val="hybridMultilevel"/>
     <w:tmpl w:val="BA249D58"/>
@@ -1170,7 +1325,7 @@
       </w:pPr>
     </w:lvl>
   </w:abstractNum>
-  <w:abstractNum w:abstractNumId="6" w15:restartNumberingAfterBreak="0">
+  <w:abstractNum w:abstractNumId="7" w15:restartNumberingAfterBreak="0">
     <w:nsid w:val="1FC925F7"/>
     <w:multiLevelType w:val="hybridMultilevel"/>
     <w:tmpl w:val="A4B66840"/>
@@ -1259,7 +1414,7 @@
       </w:pPr>
     </w:lvl>
   </w:abstractNum>
-  <w:abstractNum w:abstractNumId="7" w15:restartNumberingAfterBreak="0">
+  <w:abstractNum w:abstractNumId="8" w15:restartNumberingAfterBreak="0">
     <w:nsid w:val="208C46D0"/>
     <w:multiLevelType w:val="hybridMultilevel"/>
     <w:tmpl w:val="E96C5CFE"/>
@@ -1348,7 +1503,7 @@
       </w:pPr>
     </w:lvl>
   </w:abstractNum>
-  <w:abstractNum w:abstractNumId="8" w15:restartNumberingAfterBreak="0">
+  <w:abstractNum w:abstractNumId="9" w15:restartNumberingAfterBreak="0">
     <w:nsid w:val="21655B05"/>
     <w:multiLevelType w:val="hybridMultilevel"/>
     <w:tmpl w:val="2C24D85E"/>
@@ -1434,7 +1589,7 @@
       </w:pPr>
     </w:lvl>
   </w:abstractNum>
-  <w:abstractNum w:abstractNumId="9" w15:restartNumberingAfterBreak="0">
+  <w:abstractNum w:abstractNumId="10" w15:restartNumberingAfterBreak="0">
     <w:nsid w:val="223A5289"/>
     <w:multiLevelType w:val="hybridMultilevel"/>
     <w:tmpl w:val="A4B66840"/>
@@ -1523,7 +1678,7 @@
       </w:pPr>
     </w:lvl>
   </w:abstractNum>
-  <w:abstractNum w:abstractNumId="10" w15:restartNumberingAfterBreak="0">
+  <w:abstractNum w:abstractNumId="11" w15:restartNumberingAfterBreak="0">
     <w:nsid w:val="25C65A1D"/>
     <w:multiLevelType w:val="multilevel"/>
     <w:tmpl w:val="BDDE8FF6"/>
@@ -1672,7 +1827,7 @@
       </w:rPr>
     </w:lvl>
   </w:abstractNum>
-  <w:abstractNum w:abstractNumId="11" w15:restartNumberingAfterBreak="0">
+  <w:abstractNum w:abstractNumId="12" w15:restartNumberingAfterBreak="0">
     <w:nsid w:val="27A35DB1"/>
     <w:multiLevelType w:val="hybridMultilevel"/>
     <w:tmpl w:val="E96C5CFE"/>
@@ -1761,7 +1916,7 @@
       </w:pPr>
     </w:lvl>
   </w:abstractNum>
-  <w:abstractNum w:abstractNumId="12" w15:restartNumberingAfterBreak="0">
+  <w:abstractNum w:abstractNumId="13" w15:restartNumberingAfterBreak="0">
     <w:nsid w:val="2CF324F8"/>
     <w:multiLevelType w:val="hybridMultilevel"/>
     <w:tmpl w:val="5B52E5BA"/>
@@ -1856,7 +2011,7 @@
       </w:pPr>
     </w:lvl>
   </w:abstractNum>
-  <w:abstractNum w:abstractNumId="13" w15:restartNumberingAfterBreak="0">
+  <w:abstractNum w:abstractNumId="14" w15:restartNumberingAfterBreak="0">
     <w:nsid w:val="2EE309D1"/>
     <w:multiLevelType w:val="hybridMultilevel"/>
     <w:tmpl w:val="E96C5CFE"/>
@@ -1945,7 +2100,7 @@
       </w:pPr>
     </w:lvl>
   </w:abstractNum>
-  <w:abstractNum w:abstractNumId="14" w15:restartNumberingAfterBreak="0">
+  <w:abstractNum w:abstractNumId="15" w15:restartNumberingAfterBreak="0">
     <w:nsid w:val="33207D3B"/>
     <w:multiLevelType w:val="hybridMultilevel"/>
     <w:tmpl w:val="E96C5CFE"/>
@@ -2034,7 +2189,7 @@
       </w:pPr>
     </w:lvl>
   </w:abstractNum>
-  <w:abstractNum w:abstractNumId="15" w15:restartNumberingAfterBreak="0">
+  <w:abstractNum w:abstractNumId="16" w15:restartNumberingAfterBreak="0">
     <w:nsid w:val="42D93549"/>
     <w:multiLevelType w:val="hybridMultilevel"/>
     <w:tmpl w:val="A03CBF92"/>
@@ -2123,7 +2278,7 @@
       </w:pPr>
     </w:lvl>
   </w:abstractNum>
-  <w:abstractNum w:abstractNumId="16" w15:restartNumberingAfterBreak="0">
+  <w:abstractNum w:abstractNumId="17" w15:restartNumberingAfterBreak="0">
     <w:nsid w:val="442A3430"/>
     <w:multiLevelType w:val="hybridMultilevel"/>
     <w:tmpl w:val="E96C5CFE"/>
@@ -2212,7 +2367,7 @@
       </w:pPr>
     </w:lvl>
   </w:abstractNum>
-  <w:abstractNum w:abstractNumId="17" w15:restartNumberingAfterBreak="0">
+  <w:abstractNum w:abstractNumId="18" w15:restartNumberingAfterBreak="0">
     <w:nsid w:val="4AA307AB"/>
     <w:multiLevelType w:val="hybridMultilevel"/>
     <w:tmpl w:val="C262CF5A"/>
@@ -2325,7 +2480,7 @@
       </w:rPr>
     </w:lvl>
   </w:abstractNum>
-  <w:abstractNum w:abstractNumId="18" w15:restartNumberingAfterBreak="0">
+  <w:abstractNum w:abstractNumId="19" w15:restartNumberingAfterBreak="0">
     <w:nsid w:val="51C36A2F"/>
     <w:multiLevelType w:val="hybridMultilevel"/>
     <w:tmpl w:val="A4B66840"/>
@@ -2414,7 +2569,7 @@
       </w:pPr>
     </w:lvl>
   </w:abstractNum>
-  <w:abstractNum w:abstractNumId="19" w15:restartNumberingAfterBreak="0">
+  <w:abstractNum w:abstractNumId="20" w15:restartNumberingAfterBreak="0">
     <w:nsid w:val="51D6396E"/>
     <w:multiLevelType w:val="hybridMultilevel"/>
     <w:tmpl w:val="E96C5CFE"/>
@@ -2503,7 +2658,7 @@
       </w:pPr>
     </w:lvl>
   </w:abstractNum>
-  <w:abstractNum w:abstractNumId="20" w15:restartNumberingAfterBreak="0">
+  <w:abstractNum w:abstractNumId="21" w15:restartNumberingAfterBreak="0">
     <w:nsid w:val="58061A7F"/>
     <w:multiLevelType w:val="hybridMultilevel"/>
     <w:tmpl w:val="E96C5CFE"/>
@@ -2592,7 +2747,7 @@
       </w:pPr>
     </w:lvl>
   </w:abstractNum>
-  <w:abstractNum w:abstractNumId="21" w15:restartNumberingAfterBreak="0">
+  <w:abstractNum w:abstractNumId="22" w15:restartNumberingAfterBreak="0">
     <w:nsid w:val="58615B97"/>
     <w:multiLevelType w:val="hybridMultilevel"/>
     <w:tmpl w:val="A03CBF92"/>
@@ -2681,7 +2836,7 @@
       </w:pPr>
     </w:lvl>
   </w:abstractNum>
-  <w:abstractNum w:abstractNumId="22" w15:restartNumberingAfterBreak="0">
+  <w:abstractNum w:abstractNumId="23" w15:restartNumberingAfterBreak="0">
     <w:nsid w:val="58C7208F"/>
     <w:multiLevelType w:val="hybridMultilevel"/>
     <w:tmpl w:val="0DA4C896"/>
@@ -2770,7 +2925,7 @@
       </w:pPr>
     </w:lvl>
   </w:abstractNum>
-  <w:abstractNum w:abstractNumId="23" w15:restartNumberingAfterBreak="0">
+  <w:abstractNum w:abstractNumId="24" w15:restartNumberingAfterBreak="0">
     <w:nsid w:val="5B2E46DE"/>
     <w:multiLevelType w:val="hybridMultilevel"/>
     <w:tmpl w:val="E70072E8"/>
@@ -2856,7 +3011,7 @@
       </w:pPr>
     </w:lvl>
   </w:abstractNum>
-  <w:abstractNum w:abstractNumId="24" w15:restartNumberingAfterBreak="0">
+  <w:abstractNum w:abstractNumId="25" w15:restartNumberingAfterBreak="0">
     <w:nsid w:val="604A3F0D"/>
     <w:multiLevelType w:val="hybridMultilevel"/>
     <w:tmpl w:val="33EE8EF8"/>
@@ -2945,7 +3100,7 @@
       </w:pPr>
     </w:lvl>
   </w:abstractNum>
-  <w:abstractNum w:abstractNumId="25" w15:restartNumberingAfterBreak="0">
+  <w:abstractNum w:abstractNumId="26" w15:restartNumberingAfterBreak="0">
     <w:nsid w:val="63BB3810"/>
     <w:multiLevelType w:val="hybridMultilevel"/>
     <w:tmpl w:val="47CCC9EE"/>
@@ -3034,7 +3189,7 @@
       </w:pPr>
     </w:lvl>
   </w:abstractNum>
-  <w:abstractNum w:abstractNumId="26" w15:restartNumberingAfterBreak="0">
+  <w:abstractNum w:abstractNumId="27" w15:restartNumberingAfterBreak="0">
     <w:nsid w:val="64B42BA7"/>
     <w:multiLevelType w:val="hybridMultilevel"/>
     <w:tmpl w:val="5B52E5BA"/>
@@ -3129,7 +3284,7 @@
       </w:pPr>
     </w:lvl>
   </w:abstractNum>
-  <w:abstractNum w:abstractNumId="27" w15:restartNumberingAfterBreak="0">
+  <w:abstractNum w:abstractNumId="28" w15:restartNumberingAfterBreak="0">
     <w:nsid w:val="657C0E6F"/>
     <w:multiLevelType w:val="multilevel"/>
     <w:tmpl w:val="85409076"/>
@@ -3243,7 +3398,7 @@
       </w:pPr>
     </w:lvl>
   </w:abstractNum>
-  <w:abstractNum w:abstractNumId="28" w15:restartNumberingAfterBreak="0">
+  <w:abstractNum w:abstractNumId="29" w15:restartNumberingAfterBreak="0">
     <w:nsid w:val="6B5736D1"/>
     <w:multiLevelType w:val="hybridMultilevel"/>
     <w:tmpl w:val="3DF6910A"/>
@@ -3356,7 +3511,7 @@
       </w:rPr>
     </w:lvl>
   </w:abstractNum>
-  <w:abstractNum w:abstractNumId="29" w15:restartNumberingAfterBreak="0">
+  <w:abstractNum w:abstractNumId="30" w15:restartNumberingAfterBreak="0">
     <w:nsid w:val="6C792C5F"/>
     <w:multiLevelType w:val="hybridMultilevel"/>
     <w:tmpl w:val="A03CBF92"/>
@@ -3445,7 +3600,7 @@
       </w:pPr>
     </w:lvl>
   </w:abstractNum>
-  <w:abstractNum w:abstractNumId="30" w15:restartNumberingAfterBreak="0">
+  <w:abstractNum w:abstractNumId="31" w15:restartNumberingAfterBreak="0">
     <w:nsid w:val="72BE4165"/>
     <w:multiLevelType w:val="hybridMultilevel"/>
     <w:tmpl w:val="E96C5CFE"/>
@@ -3534,7 +3689,7 @@
       </w:pPr>
     </w:lvl>
   </w:abstractNum>
-  <w:abstractNum w:abstractNumId="31" w15:restartNumberingAfterBreak="0">
+  <w:abstractNum w:abstractNumId="32" w15:restartNumberingAfterBreak="0">
     <w:nsid w:val="77C51C1C"/>
     <w:multiLevelType w:val="hybridMultilevel"/>
     <w:tmpl w:val="A7EEBFE8"/>
@@ -3623,7 +3778,7 @@
       </w:pPr>
     </w:lvl>
   </w:abstractNum>
-  <w:abstractNum w:abstractNumId="32" w15:restartNumberingAfterBreak="0">
+  <w:abstractNum w:abstractNumId="33" w15:restartNumberingAfterBreak="0">
     <w:nsid w:val="79E52AEC"/>
     <w:multiLevelType w:val="hybridMultilevel"/>
     <w:tmpl w:val="C212BC48"/>
@@ -3736,7 +3891,7 @@
       </w:rPr>
     </w:lvl>
   </w:abstractNum>
-  <w:abstractNum w:abstractNumId="33" w15:restartNumberingAfterBreak="0">
+  <w:abstractNum w:abstractNumId="34" w15:restartNumberingAfterBreak="0">
     <w:nsid w:val="7BAC3DF4"/>
     <w:multiLevelType w:val="hybridMultilevel"/>
     <w:tmpl w:val="0DA4C896"/>
@@ -3825,7 +3980,7 @@
       </w:pPr>
     </w:lvl>
   </w:abstractNum>
-  <w:abstractNum w:abstractNumId="34" w15:restartNumberingAfterBreak="0">
+  <w:abstractNum w:abstractNumId="35" w15:restartNumberingAfterBreak="0">
     <w:nsid w:val="7C965913"/>
     <w:multiLevelType w:val="hybridMultilevel"/>
     <w:tmpl w:val="7110FD3E"/>
@@ -3923,7 +4078,7 @@
       </w:pPr>
     </w:lvl>
   </w:abstractNum>
-  <w:abstractNum w:abstractNumId="35" w15:restartNumberingAfterBreak="0">
+  <w:abstractNum w:abstractNumId="36" w15:restartNumberingAfterBreak="0">
     <w:nsid w:val="7F4956F0"/>
     <w:multiLevelType w:val="hybridMultilevel"/>
     <w:tmpl w:val="0F00DD0E"/>
@@ -4013,122 +4168,125 @@
     </w:lvl>
   </w:abstractNum>
   <w:num w:numId="1">
-    <w:abstractNumId w:val="27"/>
+    <w:abstractNumId w:val="28"/>
     <w:lvlOverride w:ilvl="0">
       <w:startOverride w:val="1"/>
     </w:lvlOverride>
   </w:num>
   <w:num w:numId="2">
-    <w:abstractNumId w:val="31"/>
+    <w:abstractNumId w:val="32"/>
   </w:num>
   <w:num w:numId="3">
-    <w:abstractNumId w:val="21"/>
+    <w:abstractNumId w:val="22"/>
   </w:num>
   <w:num w:numId="4">
-    <w:abstractNumId w:val="10"/>
+    <w:abstractNumId w:val="11"/>
   </w:num>
   <w:num w:numId="5">
     <w:abstractNumId w:val="3"/>
   </w:num>
   <w:num w:numId="6">
-    <w:abstractNumId w:val="32"/>
+    <w:abstractNumId w:val="33"/>
   </w:num>
   <w:num w:numId="7">
-    <w:abstractNumId w:val="25"/>
+    <w:abstractNumId w:val="26"/>
   </w:num>
   <w:num w:numId="8">
     <w:abstractNumId w:val="0"/>
   </w:num>
   <w:num w:numId="9">
-    <w:abstractNumId w:val="15"/>
+    <w:abstractNumId w:val="16"/>
   </w:num>
   <w:num w:numId="10">
-    <w:abstractNumId w:val="29"/>
+    <w:abstractNumId w:val="30"/>
   </w:num>
   <w:num w:numId="11">
-    <w:abstractNumId w:val="23"/>
+    <w:abstractNumId w:val="24"/>
   </w:num>
   <w:num w:numId="12">
-    <w:abstractNumId w:val="22"/>
+    <w:abstractNumId w:val="23"/>
   </w:num>
   <w:num w:numId="13">
     <w:abstractNumId w:val="2"/>
   </w:num>
   <w:num w:numId="14">
-    <w:abstractNumId w:val="33"/>
+    <w:abstractNumId w:val="34"/>
   </w:num>
   <w:num w:numId="15">
-    <w:abstractNumId w:val="5"/>
+    <w:abstractNumId w:val="6"/>
   </w:num>
   <w:num w:numId="16">
-    <w:abstractNumId w:val="24"/>
+    <w:abstractNumId w:val="25"/>
   </w:num>
   <w:num w:numId="17">
-    <w:abstractNumId w:val="4"/>
+    <w:abstractNumId w:val="5"/>
   </w:num>
   <w:num w:numId="18">
     <w:abstractNumId w:val="1"/>
   </w:num>
   <w:num w:numId="19">
+    <w:abstractNumId w:val="13"/>
+  </w:num>
+  <w:num w:numId="20">
+    <w:abstractNumId w:val="35"/>
+  </w:num>
+  <w:num w:numId="21">
+    <w:abstractNumId w:val="18"/>
+  </w:num>
+  <w:num w:numId="22">
+    <w:abstractNumId w:val="9"/>
+  </w:num>
+  <w:num w:numId="23">
+    <w:abstractNumId w:val="20"/>
+  </w:num>
+  <w:num w:numId="24">
+    <w:abstractNumId w:val="10"/>
+  </w:num>
+  <w:num w:numId="25">
+    <w:abstractNumId w:val="15"/>
+  </w:num>
+  <w:num w:numId="26">
+    <w:abstractNumId w:val="7"/>
+  </w:num>
+  <w:num w:numId="27">
+    <w:abstractNumId w:val="36"/>
+  </w:num>
+  <w:num w:numId="28">
+    <w:abstractNumId w:val="8"/>
+  </w:num>
+  <w:num w:numId="29">
+    <w:abstractNumId w:val="27"/>
+  </w:num>
+  <w:num w:numId="30">
+    <w:abstractNumId w:val="29"/>
+  </w:num>
+  <w:num w:numId="31">
+    <w:abstractNumId w:val="17"/>
+  </w:num>
+  <w:num w:numId="32">
+    <w:abstractNumId w:val="19"/>
+  </w:num>
+  <w:num w:numId="33">
+    <w:abstractNumId w:val="31"/>
+  </w:num>
+  <w:num w:numId="34">
+    <w:abstractNumId w:val="14"/>
+  </w:num>
+  <w:num w:numId="35">
+    <w:abstractNumId w:val="21"/>
+  </w:num>
+  <w:num w:numId="36">
     <w:abstractNumId w:val="12"/>
   </w:num>
-  <w:num w:numId="20">
-    <w:abstractNumId w:val="34"/>
-  </w:num>
-  <w:num w:numId="21">
-    <w:abstractNumId w:val="17"/>
-  </w:num>
-  <w:num w:numId="22">
-    <w:abstractNumId w:val="8"/>
-  </w:num>
-  <w:num w:numId="23">
-    <w:abstractNumId w:val="19"/>
-  </w:num>
-  <w:num w:numId="24">
-    <w:abstractNumId w:val="9"/>
-  </w:num>
-  <w:num w:numId="25">
-    <w:abstractNumId w:val="14"/>
-  </w:num>
-  <w:num w:numId="26">
-    <w:abstractNumId w:val="6"/>
-  </w:num>
-  <w:num w:numId="27">
-    <w:abstractNumId w:val="35"/>
-  </w:num>
-  <w:num w:numId="28">
-    <w:abstractNumId w:val="7"/>
-  </w:num>
-  <w:num w:numId="29">
-    <w:abstractNumId w:val="26"/>
-  </w:num>
-  <w:num w:numId="30">
-    <w:abstractNumId w:val="28"/>
-  </w:num>
-  <w:num w:numId="31">
-    <w:abstractNumId w:val="16"/>
-  </w:num>
-  <w:num w:numId="32">
-    <w:abstractNumId w:val="18"/>
-  </w:num>
-  <w:num w:numId="33">
-    <w:abstractNumId w:val="30"/>
-  </w:num>
-  <w:num w:numId="34">
-    <w:abstractNumId w:val="13"/>
-  </w:num>
-  <w:num w:numId="35">
-    <w:abstractNumId w:val="20"/>
-  </w:num>
-  <w:num w:numId="36">
-    <w:abstractNumId w:val="11"/>
+  <w:num w:numId="37">
+    <w:abstractNumId w:val="4"/>
   </w:num>
   <w:numIdMacAtCleanup w:val="16"/>
 </w:numbering>
 </file>
 
 <file path=word/styles.xml><?xml version="1.0" encoding="utf-8"?>
-<w:styles xmlns:mc="http://schemas.openxmlformats.org/markup-compatibility/2006" xmlns:r="http://schemas.openxmlformats.org/officeDocument/2006/relationships" xmlns:w="http://schemas.openxmlformats.org/wordprocessingml/2006/main" xmlns:w14="http://schemas.microsoft.com/office/word/2010/wordml" xmlns:w15="http://schemas.microsoft.com/office/word/2012/wordml" xmlns:w16cex="http://schemas.microsoft.com/office/word/2018/wordml/cex" xmlns:w16cid="http://schemas.microsoft.com/office/word/2016/wordml/cid" xmlns:w16="http://schemas.microsoft.com/office/word/2018/wordml" xmlns:w16se="http://schemas.microsoft.com/office/word/2015/wordml/symex" mc:Ignorable="w14 w15 w16se w16cid w16 w16cex">
+<w:styles xmlns:mc="http://schemas.openxmlformats.org/markup-compatibility/2006" xmlns:r="http://schemas.openxmlformats.org/officeDocument/2006/relationships" xmlns:w="http://schemas.openxmlformats.org/wordprocessingml/2006/main" xmlns:w14="http://schemas.microsoft.com/office/word/2010/wordml" xmlns:w15="http://schemas.microsoft.com/office/word/2012/wordml" xmlns:w16cex="http://schemas.microsoft.com/office/word/2018/wordml/cex" xmlns:w16cid="http://schemas.microsoft.com/office/word/2016/wordml/cid" xmlns:w16="http://schemas.microsoft.com/office/word/2018/wordml" xmlns:w16sdtdh="http://schemas.microsoft.com/office/word/2020/wordml/sdtdatahash" xmlns:w16se="http://schemas.microsoft.com/office/word/2015/wordml/symex" mc:Ignorable="w14 w15 w16se w16cid w16 w16cex w16sdtdh">
   <w:docDefaults>
     <w:rPrDefault>
       <w:rPr>
@@ -5714,7 +5872,9 @@
 </file>
 
 <file path=customXml/item2.xml><?xml version="1.0" encoding="utf-8"?>
-<b:Sources xmlns:b="http://schemas.openxmlformats.org/officeDocument/2006/bibliography" xmlns="http://schemas.openxmlformats.org/officeDocument/2006/bibliography" SelectedStyle="\APASixthEditionOfficeOnline.xsl" StyleName="APA" Version="6"/>
+<p:properties xmlns:p="http://schemas.microsoft.com/office/2006/metadata/properties" xmlns:xsi="http://www.w3.org/2001/XMLSchema-instance" xmlns:pc="http://schemas.microsoft.com/office/infopath/2007/PartnerControls">
+  <documentManagement/>
+</p:properties>
 </file>
 
 <file path=customXml/item3.xml><?xml version="1.0" encoding="utf-8"?>
@@ -5882,9 +6042,7 @@
 </file>
 
 <file path=customXml/item4.xml><?xml version="1.0" encoding="utf-8"?>
-<p:properties xmlns:p="http://schemas.microsoft.com/office/2006/metadata/properties" xmlns:xsi="http://www.w3.org/2001/XMLSchema-instance" xmlns:pc="http://schemas.microsoft.com/office/infopath/2007/PartnerControls">
-  <documentManagement/>
-</p:properties>
+<b:Sources xmlns:b="http://schemas.openxmlformats.org/officeDocument/2006/bibliography" xmlns="http://schemas.openxmlformats.org/officeDocument/2006/bibliography" SelectedStyle="\APASixthEditionOfficeOnline.xsl" StyleName="APA" Version="6"/>
 </file>
 
 <file path=customXml/itemProps1.xml><?xml version="1.0" encoding="utf-8"?>
@@ -5896,9 +6054,10 @@
 </file>
 
 <file path=customXml/itemProps2.xml><?xml version="1.0" encoding="utf-8"?>
-<ds:datastoreItem xmlns:ds="http://schemas.openxmlformats.org/officeDocument/2006/customXml" ds:itemID="{28D15B86-D92D-420E-A893-C7613CFD01AE}">
+<ds:datastoreItem xmlns:ds="http://schemas.openxmlformats.org/officeDocument/2006/customXml" ds:itemID="{2C36E056-BA2C-4A1F-9580-242C9B36FE70}">
   <ds:schemaRefs>
-    <ds:schemaRef ds:uri="http://schemas.openxmlformats.org/officeDocument/2006/bibliography"/>
+    <ds:schemaRef ds:uri="http://schemas.microsoft.com/office/2006/metadata/properties"/>
+    <ds:schemaRef ds:uri="http://schemas.microsoft.com/office/infopath/2007/PartnerControls"/>
   </ds:schemaRefs>
 </ds:datastoreItem>
 </file>
@@ -5922,10 +6081,9 @@
 </file>
 
 <file path=customXml/itemProps4.xml><?xml version="1.0" encoding="utf-8"?>
-<ds:datastoreItem xmlns:ds="http://schemas.openxmlformats.org/officeDocument/2006/customXml" ds:itemID="{2C36E056-BA2C-4A1F-9580-242C9B36FE70}">
+<ds:datastoreItem xmlns:ds="http://schemas.openxmlformats.org/officeDocument/2006/customXml" ds:itemID="{28D15B86-D92D-420E-A893-C7613CFD01AE}">
   <ds:schemaRefs>
-    <ds:schemaRef ds:uri="http://schemas.microsoft.com/office/2006/metadata/properties"/>
-    <ds:schemaRef ds:uri="http://schemas.microsoft.com/office/infopath/2007/PartnerControls"/>
+    <ds:schemaRef ds:uri="http://schemas.openxmlformats.org/officeDocument/2006/bibliography"/>
   </ds:schemaRefs>
 </ds:datastoreItem>
 </file>
</xml_diff>